<commit_message>
Diagramas de casos de uso listos
</commit_message>
<xml_diff>
--- a/Base de datos/PT-MCBD-01-ManualDeConfiguracionBaseDeDatos.docx
+++ b/Base de datos/PT-MCBD-01-ManualDeConfiguracionBaseDeDatos.docx
@@ -547,7 +547,51 @@
           <w:sz w:val="20"/>
           <w:szCs w:val="20"/>
         </w:rPr>
-        <w:t>Este y el resto de textos incluidos en cursiva de color azul se vinculan con el fin de proporcionar una guía para el diligenciamiento de este documento y debe ser eliminado antes de realizarse la entrega del mismo. Los textos para el diligenciamiento de la plantilla no deben ser entregados en cursiva y tendrán el color negro, todo el documento deberá contar con el mismo tipo de letra, tamaño y los párrafos deberán estar justificados, no se deberá cambiar la estructura del mismo ni alterar el orden anexando o eliminando secciones sin previa autorización, en caso de que existan secciones que no requieran su diligenciamiento, se debe agregar la sigla NA (No Aplica)</w:t>
+        <w:t xml:space="preserve">Este y el resto de </w:t>
+      </w:r>
+      <w:proofErr w:type="gramStart"/>
+      <w:r>
+        <w:rPr>
+          <w:rFonts w:ascii="Arial" w:eastAsia="Arial" w:hAnsi="Arial" w:cs="Arial"/>
+          <w:i/>
+          <w:color w:val="0000FF"/>
+          <w:sz w:val="20"/>
+          <w:szCs w:val="20"/>
+        </w:rPr>
+        <w:t>textos</w:t>
+      </w:r>
+      <w:proofErr w:type="gramEnd"/>
+      <w:r>
+        <w:rPr>
+          <w:rFonts w:ascii="Arial" w:eastAsia="Arial" w:hAnsi="Arial" w:cs="Arial"/>
+          <w:i/>
+          <w:color w:val="0000FF"/>
+          <w:sz w:val="20"/>
+          <w:szCs w:val="20"/>
+        </w:rPr>
+        <w:t xml:space="preserve"> incluidos en cursiva de color azul se vinculan con el fin de proporcionar una guía para el diligenciamiento de este documento y debe ser eliminado antes de realizarse la entrega del mismo. Los textos para el diligenciamiento de la plantilla no deben ser entregados en cursiva y tendrán el color negro, todo el documento deberá contar con el mismo tipo de letra, tamaño y los párrafos deberán estar justificados, no se deberá cambiar la estructura </w:t>
+      </w:r>
+      <w:proofErr w:type="gramStart"/>
+      <w:r>
+        <w:rPr>
+          <w:rFonts w:ascii="Arial" w:eastAsia="Arial" w:hAnsi="Arial" w:cs="Arial"/>
+          <w:i/>
+          <w:color w:val="0000FF"/>
+          <w:sz w:val="20"/>
+          <w:szCs w:val="20"/>
+        </w:rPr>
+        <w:t>del mismo</w:t>
+      </w:r>
+      <w:proofErr w:type="gramEnd"/>
+      <w:r>
+        <w:rPr>
+          <w:rFonts w:ascii="Arial" w:eastAsia="Arial" w:hAnsi="Arial" w:cs="Arial"/>
+          <w:i/>
+          <w:color w:val="0000FF"/>
+          <w:sz w:val="20"/>
+          <w:szCs w:val="20"/>
+        </w:rPr>
+        <w:t xml:space="preserve"> ni alterar el orden anexando o eliminando secciones sin previa autorización, en caso de que existan secciones que no requieran su diligenciamiento, se debe agregar la sigla NA (No Aplica)</w:t>
       </w:r>
     </w:p>
     <w:p>
@@ -4352,7 +4396,29 @@
                 <w:sz w:val="20"/>
                 <w:szCs w:val="20"/>
               </w:rPr>
-              <w:t>Tipo (Responsable/ Involucrado)</w:t>
+              <w:t>Tipo (</w:t>
+            </w:r>
+            <w:proofErr w:type="gramStart"/>
+            <w:r>
+              <w:rPr>
+                <w:rFonts w:ascii="Arial" w:eastAsia="Arial" w:hAnsi="Arial" w:cs="Arial"/>
+                <w:b/>
+                <w:color w:val="000000"/>
+                <w:sz w:val="20"/>
+                <w:szCs w:val="20"/>
+              </w:rPr>
+              <w:t>Responsable</w:t>
+            </w:r>
+            <w:proofErr w:type="gramEnd"/>
+            <w:r>
+              <w:rPr>
+                <w:rFonts w:ascii="Arial" w:eastAsia="Arial" w:hAnsi="Arial" w:cs="Arial"/>
+                <w:b/>
+                <w:color w:val="000000"/>
+                <w:sz w:val="20"/>
+                <w:szCs w:val="20"/>
+              </w:rPr>
+              <w:t>/ Involucrado)</w:t>
             </w:r>
           </w:p>
         </w:tc>
@@ -4685,7 +4751,15 @@
               </w:pBdr>
             </w:pPr>
             <w:r>
-              <w:t>SCRUM Master / Base de Datos</w:t>
+              <w:t xml:space="preserve">SCRUM </w:t>
+            </w:r>
+            <w:proofErr w:type="gramStart"/>
+            <w:r>
+              <w:t>Master</w:t>
+            </w:r>
+            <w:proofErr w:type="gramEnd"/>
+            <w:r>
+              <w:t xml:space="preserve"> / Base de Datos</w:t>
             </w:r>
           </w:p>
         </w:tc>
@@ -4813,11 +4887,6 @@
     </w:p>
     <w:p>
       <w:pPr>
-        <w:jc w:val="center"/>
-      </w:pPr>
-    </w:p>
-    <w:p>
-      <w:pPr>
         <w:pStyle w:val="Ttulo1"/>
         <w:ind w:firstLine="720"/>
         <w:rPr>
@@ -4834,7 +4903,6 @@
           <w:sz w:val="24"/>
           <w:szCs w:val="24"/>
         </w:rPr>
-        <w:lastRenderedPageBreak/>
         <w:t xml:space="preserve">4.2. </w:t>
       </w:r>
       <w:r>
@@ -4867,16 +4935,16 @@
         <mc:AlternateContent>
           <mc:Choice Requires="wps">
             <w:drawing>
-              <wp:anchor distT="0" distB="0" distL="114300" distR="114300" simplePos="0" relativeHeight="251659264" behindDoc="0" locked="0" layoutInCell="1" allowOverlap="1" wp14:anchorId="44B8F0B2" wp14:editId="4E847F19">
+              <wp:anchor distT="0" distB="0" distL="114300" distR="114300" simplePos="0" relativeHeight="251659264" behindDoc="0" locked="0" layoutInCell="1" allowOverlap="1" wp14:anchorId="44B8F0B2" wp14:editId="378D3C73">
                 <wp:simplePos x="0" y="0"/>
                 <wp:positionH relativeFrom="column">
-                  <wp:posOffset>1263015</wp:posOffset>
+                  <wp:posOffset>1707573</wp:posOffset>
                 </wp:positionH>
                 <wp:positionV relativeFrom="paragraph">
-                  <wp:posOffset>744796</wp:posOffset>
+                  <wp:posOffset>561398</wp:posOffset>
                 </wp:positionV>
-                <wp:extent cx="2041814" cy="1672417"/>
-                <wp:effectExtent l="38100" t="38100" r="53975" b="61595"/>
+                <wp:extent cx="2012372" cy="1669472"/>
+                <wp:effectExtent l="38100" t="38100" r="64135" b="64135"/>
                 <wp:wrapNone/>
                 <wp:docPr id="5" name="Conector recto de flecha 5"/>
                 <wp:cNvGraphicFramePr/>
@@ -4887,7 +4955,7 @@
                       <wps:spPr>
                         <a:xfrm flipV="1">
                           <a:off x="0" y="0"/>
-                          <a:ext cx="2041814" cy="1672417"/>
+                          <a:ext cx="2012372" cy="1669472"/>
                         </a:xfrm>
                         <a:prstGeom prst="straightConnector1">
                           <a:avLst/>
@@ -4927,11 +4995,11 @@
           </mc:Choice>
           <mc:Fallback>
             <w:pict>
-              <v:shapetype w14:anchorId="66423075" id="_x0000_t32" coordsize="21600,21600" o:spt="32" o:oned="t" path="m,l21600,21600e" filled="f">
+              <v:shapetype w14:anchorId="1F13AE09" id="_x0000_t32" coordsize="21600,21600" o:spt="32" o:oned="t" path="m,l21600,21600e" filled="f">
                 <v:path arrowok="t" fillok="f" o:connecttype="none"/>
                 <o:lock v:ext="edit" shapetype="t"/>
               </v:shapetype>
-              <v:shape id="Conector recto de flecha 5" o:spid="_x0000_s1026" type="#_x0000_t32" style="position:absolute;margin-left:99.45pt;margin-top:58.65pt;width:160.75pt;height:131.7pt;flip:y;z-index:251659264;visibility:visible;mso-wrap-style:square;mso-width-percent:0;mso-height-percent:0;mso-wrap-distance-left:9pt;mso-wrap-distance-top:0;mso-wrap-distance-right:9pt;mso-wrap-distance-bottom:0;mso-position-horizontal:absolute;mso-position-horizontal-relative:text;mso-position-vertical:absolute;mso-position-vertical-relative:text;mso-width-percent:0;mso-height-percent:0;mso-width-relative:margin;mso-height-relative:margin" o:gfxdata="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" strokecolor="black [3200]" strokeweight="2pt">
+              <v:shape id="Conector recto de flecha 5" o:spid="_x0000_s1026" type="#_x0000_t32" style="position:absolute;margin-left:134.45pt;margin-top:44.2pt;width:158.45pt;height:131.45pt;flip:y;z-index:251659264;visibility:visible;mso-wrap-style:square;mso-width-percent:0;mso-height-percent:0;mso-wrap-distance-left:9pt;mso-wrap-distance-top:0;mso-wrap-distance-right:9pt;mso-wrap-distance-bottom:0;mso-position-horizontal:absolute;mso-position-horizontal-relative:text;mso-position-vertical:absolute;mso-position-vertical-relative:text;mso-width-percent:0;mso-height-percent:0;mso-width-relative:margin;mso-height-relative:margin" o:gfxdata="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" strokecolor="black [3200]" strokeweight="2pt">
                 <v:stroke startarrow="block" endarrow="block"/>
               </v:shape>
             </w:pict>
@@ -5013,6 +5081,7 @@
           <w:sz w:val="24"/>
           <w:szCs w:val="24"/>
         </w:rPr>
+        <w:lastRenderedPageBreak/>
         <w:t xml:space="preserve">4.3. </w:t>
       </w:r>
       <w:r>
@@ -5251,7 +5320,6 @@
           <w:sz w:val="24"/>
           <w:szCs w:val="24"/>
         </w:rPr>
-        <w:lastRenderedPageBreak/>
         <w:t>5. Diccionario de Datos.</w:t>
       </w:r>
     </w:p>
@@ -5268,7 +5336,39 @@
           <w:sz w:val="24"/>
           <w:szCs w:val="24"/>
         </w:rPr>
-        <w:t>Aquí podemos encontrar las definiciones de los datos y sus propiedades (atributos , dominios, asociaciones y operaciones). Asimismo identificar claramente el propósito, alcance y campo de aplicación ,sirviendo a los usuarios como orientación tipo informativa.</w:t>
+        <w:t>Aquí podemos encontrar las definiciones de los datos y sus propiedades (</w:t>
+      </w:r>
+      <w:proofErr w:type="gramStart"/>
+      <w:r>
+        <w:rPr>
+          <w:sz w:val="24"/>
+          <w:szCs w:val="24"/>
+        </w:rPr>
+        <w:t>atributos ,</w:t>
+      </w:r>
+      <w:proofErr w:type="gramEnd"/>
+      <w:r>
+        <w:rPr>
+          <w:sz w:val="24"/>
+          <w:szCs w:val="24"/>
+        </w:rPr>
+        <w:t xml:space="preserve"> dominios, asociaciones y operaciones). Asimismo identificar claramente el propósito, alcance y campo de </w:t>
+      </w:r>
+      <w:proofErr w:type="gramStart"/>
+      <w:r>
+        <w:rPr>
+          <w:sz w:val="24"/>
+          <w:szCs w:val="24"/>
+        </w:rPr>
+        <w:t>aplicación ,sirviendo</w:t>
+      </w:r>
+      <w:proofErr w:type="gramEnd"/>
+      <w:r>
+        <w:rPr>
+          <w:sz w:val="24"/>
+          <w:szCs w:val="24"/>
+        </w:rPr>
+        <w:t xml:space="preserve"> a los usuarios como orientación tipo informativa.</w:t>
       </w:r>
     </w:p>
     <w:p>
@@ -6038,7 +6138,16 @@
                 <w:szCs w:val="18"/>
                 <w:lang w:val="es-CO"/>
               </w:rPr>
-              <w:t>String del segundo nombre del usuario</w:t>
+              <w:t xml:space="preserve">String del </w:t>
+            </w:r>
+            <w:r>
+              <w:rPr>
+                <w:sz w:val="18"/>
+                <w:szCs w:val="18"/>
+                <w:lang w:val="es-CO"/>
+              </w:rPr>
+              <w:lastRenderedPageBreak/>
+              <w:t>segundo nombre del usuario</w:t>
             </w:r>
           </w:p>
         </w:tc>
@@ -6061,7 +6170,17 @@
                 <w:szCs w:val="18"/>
                 <w:lang w:val="es-CO"/>
               </w:rPr>
-              <w:t>Campo opcional que no acepta valores nulos</w:t>
+              <w:lastRenderedPageBreak/>
+              <w:t xml:space="preserve">Campo opcional </w:t>
+            </w:r>
+            <w:r>
+              <w:rPr>
+                <w:sz w:val="18"/>
+                <w:szCs w:val="18"/>
+                <w:lang w:val="es-CO"/>
+              </w:rPr>
+              <w:lastRenderedPageBreak/>
+              <w:t>que no acepta valores nulos</w:t>
             </w:r>
           </w:p>
         </w:tc>
@@ -6084,6 +6203,7 @@
                 <w:szCs w:val="18"/>
                 <w:lang w:val="es-CO"/>
               </w:rPr>
+              <w:lastRenderedPageBreak/>
               <w:t>varchar</w:t>
             </w:r>
           </w:p>
@@ -6107,7 +6227,16 @@
                 <w:szCs w:val="18"/>
                 <w:lang w:val="es-CO"/>
               </w:rPr>
-              <w:t xml:space="preserve">Nombre del usuario </w:t>
+              <w:t xml:space="preserve">Nombre del </w:t>
+            </w:r>
+            <w:r>
+              <w:rPr>
+                <w:sz w:val="18"/>
+                <w:szCs w:val="18"/>
+                <w:lang w:val="es-CO"/>
+              </w:rPr>
+              <w:lastRenderedPageBreak/>
+              <w:t xml:space="preserve">usuario </w:t>
             </w:r>
           </w:p>
         </w:tc>
@@ -6130,6 +6259,7 @@
                 <w:szCs w:val="18"/>
                 <w:lang w:val="es-CO"/>
               </w:rPr>
+              <w:lastRenderedPageBreak/>
               <w:t>Null</w:t>
             </w:r>
           </w:p>
@@ -7027,15 +7157,7 @@
                 <w:sz w:val="24"/>
                 <w:szCs w:val="24"/>
               </w:rPr>
-              <w:t xml:space="preserve">Tipo de </w:t>
-            </w:r>
-            <w:r>
-              <w:rPr>
-                <w:sz w:val="24"/>
-                <w:szCs w:val="24"/>
-              </w:rPr>
-              <w:lastRenderedPageBreak/>
-              <w:t>Dato</w:t>
+              <w:t>Tipo de Dato</w:t>
             </w:r>
           </w:p>
         </w:tc>
@@ -7059,16 +7181,7 @@
                 <w:sz w:val="24"/>
                 <w:szCs w:val="24"/>
               </w:rPr>
-              <w:lastRenderedPageBreak/>
-              <w:t xml:space="preserve">Dominio de </w:t>
-            </w:r>
-            <w:r>
-              <w:rPr>
-                <w:sz w:val="24"/>
-                <w:szCs w:val="24"/>
-              </w:rPr>
-              <w:lastRenderedPageBreak/>
-              <w:t>valores</w:t>
+              <w:t>Dominio de valores</w:t>
             </w:r>
           </w:p>
         </w:tc>
@@ -7092,16 +7205,7 @@
                 <w:sz w:val="24"/>
                 <w:szCs w:val="24"/>
               </w:rPr>
-              <w:lastRenderedPageBreak/>
-              <w:t xml:space="preserve">Indice y </w:t>
-            </w:r>
-            <w:r>
-              <w:rPr>
-                <w:sz w:val="24"/>
-                <w:szCs w:val="24"/>
-              </w:rPr>
-              <w:lastRenderedPageBreak/>
-              <w:t>relaciones</w:t>
+              <w:t>Indice y relaciones</w:t>
             </w:r>
           </w:p>
         </w:tc>
@@ -7128,7 +7232,6 @@
                 <w:szCs w:val="18"/>
                 <w:lang w:val="en-US"/>
               </w:rPr>
-              <w:lastRenderedPageBreak/>
               <w:t>Email</w:t>
             </w:r>
           </w:p>
@@ -7674,6 +7777,7 @@
                 <w:szCs w:val="18"/>
                 <w:lang w:val="es-CO"/>
               </w:rPr>
+              <w:lastRenderedPageBreak/>
               <w:t>_id</w:t>
             </w:r>
           </w:p>
@@ -8642,16 +8746,7 @@
                 <w:szCs w:val="18"/>
                 <w:lang w:val="es-CO"/>
               </w:rPr>
-              <w:t xml:space="preserve">String que indica la organización a la que pertenece el organizador que </w:t>
-            </w:r>
-            <w:r>
-              <w:rPr>
-                <w:sz w:val="18"/>
-                <w:szCs w:val="18"/>
-                <w:lang w:val="es-CO"/>
-              </w:rPr>
-              <w:lastRenderedPageBreak/>
-              <w:t>hace el post</w:t>
+              <w:t>String que indica la organización a la que pertenece el organizador que hace el post</w:t>
             </w:r>
           </w:p>
         </w:tc>
@@ -8673,7 +8768,6 @@
                 <w:szCs w:val="18"/>
                 <w:lang w:val="es-CO"/>
               </w:rPr>
-              <w:lastRenderedPageBreak/>
               <w:t>String campo opcional</w:t>
             </w:r>
           </w:p>
@@ -9764,7 +9858,16 @@
                 <w:szCs w:val="18"/>
                 <w:lang w:val="es-CO"/>
               </w:rPr>
-              <w:t xml:space="preserve">String que guarda la Url de la imagen representativa del evento </w:t>
+              <w:t xml:space="preserve">String que guarda </w:t>
+            </w:r>
+            <w:r>
+              <w:rPr>
+                <w:sz w:val="18"/>
+                <w:szCs w:val="18"/>
+                <w:lang w:val="es-CO"/>
+              </w:rPr>
+              <w:lastRenderedPageBreak/>
+              <w:t xml:space="preserve">la Url de la imagen representativa del evento </w:t>
             </w:r>
           </w:p>
         </w:tc>
@@ -9786,7 +9889,17 @@
                 <w:szCs w:val="18"/>
                 <w:lang w:val="es-CO"/>
               </w:rPr>
-              <w:t xml:space="preserve">String campo opcional </w:t>
+              <w:lastRenderedPageBreak/>
+              <w:t xml:space="preserve">String campo </w:t>
+            </w:r>
+            <w:r>
+              <w:rPr>
+                <w:sz w:val="18"/>
+                <w:szCs w:val="18"/>
+                <w:lang w:val="es-CO"/>
+              </w:rPr>
+              <w:lastRenderedPageBreak/>
+              <w:t xml:space="preserve">opcional </w:t>
             </w:r>
           </w:p>
         </w:tc>
@@ -9808,6 +9921,7 @@
                 <w:szCs w:val="18"/>
                 <w:lang w:val="es-CO"/>
               </w:rPr>
+              <w:lastRenderedPageBreak/>
               <w:t>String</w:t>
             </w:r>
           </w:p>
@@ -9830,7 +9944,16 @@
                 <w:szCs w:val="18"/>
                 <w:lang w:val="es-CO"/>
               </w:rPr>
-              <w:t>Url de la imagen del post</w:t>
+              <w:t xml:space="preserve">Url de la imagen del </w:t>
+            </w:r>
+            <w:r>
+              <w:rPr>
+                <w:sz w:val="18"/>
+                <w:szCs w:val="18"/>
+                <w:lang w:val="es-CO"/>
+              </w:rPr>
+              <w:lastRenderedPageBreak/>
+              <w:t>post</w:t>
             </w:r>
           </w:p>
         </w:tc>
@@ -9852,6 +9975,7 @@
                 <w:szCs w:val="18"/>
                 <w:lang w:val="es-CO"/>
               </w:rPr>
+              <w:lastRenderedPageBreak/>
               <w:t>Null</w:t>
             </w:r>
           </w:p>
@@ -10018,8 +10142,18 @@
                 <w:szCs w:val="18"/>
                 <w:lang w:val="es-CO"/>
               </w:rPr>
-              <w:t>Requirements[x].Description</w:t>
-            </w:r>
+              <w:t>Requirements[x</w:t>
+            </w:r>
+            <w:proofErr w:type="gramStart"/>
+            <w:r>
+              <w:rPr>
+                <w:sz w:val="18"/>
+                <w:szCs w:val="18"/>
+                <w:lang w:val="es-CO"/>
+              </w:rPr>
+              <w:t>].Description</w:t>
+            </w:r>
+            <w:proofErr w:type="gramEnd"/>
           </w:p>
         </w:tc>
         <w:tc>
@@ -10470,8 +10604,18 @@
                 <w:szCs w:val="18"/>
                 <w:lang w:val="es-CO"/>
               </w:rPr>
-              <w:t>Requirements[x].Instrument</w:t>
-            </w:r>
+              <w:t>Requirements[x</w:t>
+            </w:r>
+            <w:proofErr w:type="gramStart"/>
+            <w:r>
+              <w:rPr>
+                <w:sz w:val="18"/>
+                <w:szCs w:val="18"/>
+                <w:lang w:val="es-CO"/>
+              </w:rPr>
+              <w:t>].Instrument</w:t>
+            </w:r>
+            <w:proofErr w:type="gramEnd"/>
           </w:p>
         </w:tc>
         <w:tc>
@@ -10612,7 +10756,6 @@
                 <w:szCs w:val="18"/>
                 <w:lang w:val="en-US"/>
               </w:rPr>
-              <w:lastRenderedPageBreak/>
               <w:t>Vacants</w:t>
             </w:r>
           </w:p>
@@ -11179,7 +11322,14 @@
               <w:rPr>
                 <w:lang w:val="es-CO"/>
               </w:rPr>
-              <w:t>Number que identifica al potulante para el post</w:t>
+              <w:t xml:space="preserve">Number que identifica al </w:t>
+            </w:r>
+            <w:r>
+              <w:rPr>
+                <w:lang w:val="es-CO"/>
+              </w:rPr>
+              <w:lastRenderedPageBreak/>
+              <w:t>potulante para el post</w:t>
             </w:r>
           </w:p>
         </w:tc>
@@ -11198,7 +11348,15 @@
               <w:rPr>
                 <w:lang w:val="es-CO"/>
               </w:rPr>
-              <w:t>Number Campo obligatorio que no recibe valores nulos</w:t>
+              <w:lastRenderedPageBreak/>
+              <w:t xml:space="preserve">Number Campo obligatorio que </w:t>
+            </w:r>
+            <w:r>
+              <w:rPr>
+                <w:lang w:val="es-CO"/>
+              </w:rPr>
+              <w:lastRenderedPageBreak/>
+              <w:t>no recibe valores nulos</w:t>
             </w:r>
           </w:p>
         </w:tc>
@@ -11217,6 +11375,7 @@
               <w:rPr>
                 <w:lang w:val="es-CO"/>
               </w:rPr>
+              <w:lastRenderedPageBreak/>
               <w:t>Number</w:t>
             </w:r>
           </w:p>
@@ -11916,16 +12075,7 @@
                 <w:szCs w:val="18"/>
                 <w:lang w:val="es-CO"/>
               </w:rPr>
-              <w:t xml:space="preserve">Number que indica los años de </w:t>
-            </w:r>
-            <w:r>
-              <w:rPr>
-                <w:sz w:val="18"/>
-                <w:szCs w:val="18"/>
-                <w:lang w:val="es-CO"/>
-              </w:rPr>
-              <w:lastRenderedPageBreak/>
-              <w:t xml:space="preserve">experiencia que tiene el musico </w:t>
+              <w:t xml:space="preserve">Number que indica los años de experiencia que tiene el musico </w:t>
             </w:r>
           </w:p>
         </w:tc>
@@ -11948,17 +12098,7 @@
                 <w:szCs w:val="18"/>
                 <w:lang w:val="es-CO"/>
               </w:rPr>
-              <w:lastRenderedPageBreak/>
-              <w:t xml:space="preserve">Number campo obligatorio que no </w:t>
-            </w:r>
-            <w:r>
-              <w:rPr>
-                <w:sz w:val="18"/>
-                <w:szCs w:val="18"/>
-                <w:lang w:val="es-CO"/>
-              </w:rPr>
-              <w:lastRenderedPageBreak/>
-              <w:t>acepta valores nulos</w:t>
+              <w:t>Number campo obligatorio que no acepta valores nulos</w:t>
             </w:r>
           </w:p>
         </w:tc>
@@ -11981,7 +12121,6 @@
                 <w:szCs w:val="18"/>
                 <w:lang w:val="es-CO"/>
               </w:rPr>
-              <w:lastRenderedPageBreak/>
               <w:t>Number</w:t>
             </w:r>
           </w:p>
@@ -12356,23 +12495,7 @@
                 <w:szCs w:val="18"/>
                 <w:lang w:val="es-CO"/>
               </w:rPr>
-              <w:t xml:space="preserve">Number que hace referencia al documento donde se dicen los </w:t>
-            </w:r>
-            <w:r>
-              <w:rPr>
-                <w:sz w:val="18"/>
-                <w:szCs w:val="18"/>
-                <w:lang w:val="es-CO"/>
-              </w:rPr>
-              <w:t>Titulos profesionales</w:t>
-            </w:r>
-            <w:r>
-              <w:rPr>
-                <w:sz w:val="18"/>
-                <w:szCs w:val="18"/>
-                <w:lang w:val="es-CO"/>
-              </w:rPr>
-              <w:t xml:space="preserve"> del musico</w:t>
+              <w:t>Number que hace referencia al documento donde se dicen los Titulos profesionales del musico</w:t>
             </w:r>
           </w:p>
         </w:tc>
@@ -12685,6 +12808,7 @@
                 <w:szCs w:val="24"/>
                 <w:lang w:val="es-CO"/>
               </w:rPr>
+              <w:lastRenderedPageBreak/>
               <w:t xml:space="preserve">_Id </w:t>
             </w:r>
           </w:p>
@@ -12965,16 +13089,18 @@
                 <w:szCs w:val="24"/>
                 <w:lang w:val="es-CO"/>
               </w:rPr>
-              <w:t>Instruments</w:t>
-            </w:r>
-            <w:r>
-              <w:rPr>
-                <w:sz w:val="24"/>
-                <w:szCs w:val="24"/>
-                <w:lang w:val="es-CO"/>
-              </w:rPr>
-              <w:t>[x].Name</w:t>
-            </w:r>
+              <w:t>Instruments[x</w:t>
+            </w:r>
+            <w:proofErr w:type="gramStart"/>
+            <w:r>
+              <w:rPr>
+                <w:sz w:val="24"/>
+                <w:szCs w:val="24"/>
+                <w:lang w:val="es-CO"/>
+              </w:rPr>
+              <w:t>].Name</w:t>
+            </w:r>
+            <w:proofErr w:type="gramEnd"/>
           </w:p>
         </w:tc>
         <w:tc>
@@ -13113,16 +13239,18 @@
                 <w:szCs w:val="24"/>
                 <w:lang w:val="es-CO"/>
               </w:rPr>
-              <w:t>Instruments[x].</w:t>
-            </w:r>
-            <w:r>
-              <w:rPr>
-                <w:sz w:val="24"/>
-                <w:szCs w:val="24"/>
-                <w:lang w:val="es-CO"/>
-              </w:rPr>
-              <w:t>InstrExperience</w:t>
-            </w:r>
+              <w:t>Instruments[x</w:t>
+            </w:r>
+            <w:proofErr w:type="gramStart"/>
+            <w:r>
+              <w:rPr>
+                <w:sz w:val="24"/>
+                <w:szCs w:val="24"/>
+                <w:lang w:val="es-CO"/>
+              </w:rPr>
+              <w:t>].InstrExperience</w:t>
+            </w:r>
+            <w:proofErr w:type="gramEnd"/>
           </w:p>
         </w:tc>
         <w:tc>
@@ -13261,16 +13389,18 @@
                 <w:szCs w:val="24"/>
                 <w:lang w:val="es-CO"/>
               </w:rPr>
-              <w:t>Instruments[x].</w:t>
-            </w:r>
-            <w:r>
-              <w:rPr>
-                <w:sz w:val="24"/>
-                <w:szCs w:val="24"/>
-                <w:lang w:val="es-CO"/>
-              </w:rPr>
-              <w:t>Videos</w:t>
-            </w:r>
+              <w:t>Instruments[x</w:t>
+            </w:r>
+            <w:proofErr w:type="gramStart"/>
+            <w:r>
+              <w:rPr>
+                <w:sz w:val="24"/>
+                <w:szCs w:val="24"/>
+                <w:lang w:val="es-CO"/>
+              </w:rPr>
+              <w:t>].Videos</w:t>
+            </w:r>
+            <w:proofErr w:type="gramEnd"/>
           </w:p>
         </w:tc>
         <w:tc>
@@ -13292,16 +13422,7 @@
                 <w:szCs w:val="24"/>
                 <w:lang w:val="es-CO"/>
               </w:rPr>
-              <w:t xml:space="preserve">Array de strings </w:t>
-            </w:r>
-            <w:r>
-              <w:rPr>
-                <w:sz w:val="24"/>
-                <w:szCs w:val="24"/>
-                <w:lang w:val="es-CO"/>
-              </w:rPr>
-              <w:lastRenderedPageBreak/>
-              <w:t>con las Urls de los videos para ver como se desempeña el musico con dicho instrumento</w:t>
+              <w:t>Array de strings con las Urls de los videos para ver como se desempeña el musico con dicho instrumento</w:t>
             </w:r>
           </w:p>
         </w:tc>
@@ -13324,17 +13445,7 @@
                 <w:szCs w:val="24"/>
                 <w:lang w:val="es-CO"/>
               </w:rPr>
-              <w:lastRenderedPageBreak/>
-              <w:t xml:space="preserve">Array campo </w:t>
-            </w:r>
-            <w:r>
-              <w:rPr>
-                <w:sz w:val="24"/>
-                <w:szCs w:val="24"/>
-                <w:lang w:val="es-CO"/>
-              </w:rPr>
-              <w:lastRenderedPageBreak/>
-              <w:t>obligatorio que no acepta valores nulos</w:t>
+              <w:t>Array campo obligatorio que no acepta valores nulos</w:t>
             </w:r>
           </w:p>
         </w:tc>
@@ -13357,7 +13468,6 @@
                 <w:szCs w:val="24"/>
                 <w:lang w:val="es-CO"/>
               </w:rPr>
-              <w:lastRenderedPageBreak/>
               <w:t>Array</w:t>
             </w:r>
           </w:p>
@@ -13389,7 +13499,6 @@
                 <w:szCs w:val="24"/>
                 <w:lang w:val="es-CO"/>
               </w:rPr>
-              <w:lastRenderedPageBreak/>
               <w:t>comprobación</w:t>
             </w:r>
           </w:p>
@@ -13413,7 +13522,6 @@
                 <w:szCs w:val="24"/>
                 <w:lang w:val="es-CO"/>
               </w:rPr>
-              <w:lastRenderedPageBreak/>
               <w:t>Not null</w:t>
             </w:r>
           </w:p>
@@ -13789,7 +13897,16 @@
                 <w:szCs w:val="24"/>
                 <w:lang w:val="es-CO"/>
               </w:rPr>
-              <w:t>Array de objetos con los títulos que tiene el musico</w:t>
+              <w:t xml:space="preserve">Array de objetos con los títulos que </w:t>
+            </w:r>
+            <w:r>
+              <w:rPr>
+                <w:sz w:val="24"/>
+                <w:szCs w:val="24"/>
+                <w:lang w:val="es-CO"/>
+              </w:rPr>
+              <w:lastRenderedPageBreak/>
+              <w:t>tiene el musico</w:t>
             </w:r>
           </w:p>
         </w:tc>
@@ -13812,6 +13929,7 @@
                 <w:szCs w:val="24"/>
                 <w:lang w:val="es-CO"/>
               </w:rPr>
+              <w:lastRenderedPageBreak/>
               <w:t>Array de objetos con campos obligatorios</w:t>
             </w:r>
           </w:p>
@@ -13906,16 +14024,18 @@
                 <w:szCs w:val="24"/>
                 <w:lang w:val="es-CO"/>
               </w:rPr>
-              <w:t>Titles</w:t>
-            </w:r>
-            <w:r>
-              <w:rPr>
-                <w:sz w:val="24"/>
-                <w:szCs w:val="24"/>
-                <w:lang w:val="es-CO"/>
-              </w:rPr>
-              <w:t>[x].Institution</w:t>
-            </w:r>
+              <w:t>Titles[x</w:t>
+            </w:r>
+            <w:proofErr w:type="gramStart"/>
+            <w:r>
+              <w:rPr>
+                <w:sz w:val="24"/>
+                <w:szCs w:val="24"/>
+                <w:lang w:val="es-CO"/>
+              </w:rPr>
+              <w:t>].Institution</w:t>
+            </w:r>
+            <w:proofErr w:type="gramEnd"/>
           </w:p>
         </w:tc>
         <w:tc>
@@ -14054,16 +14174,18 @@
                 <w:szCs w:val="24"/>
                 <w:lang w:val="es-CO"/>
               </w:rPr>
-              <w:t>Titles</w:t>
-            </w:r>
-            <w:r>
-              <w:rPr>
-                <w:sz w:val="24"/>
-                <w:szCs w:val="24"/>
-                <w:lang w:val="es-CO"/>
-              </w:rPr>
-              <w:t>[x].ProfTitle</w:t>
-            </w:r>
+              <w:t>Titles[x</w:t>
+            </w:r>
+            <w:proofErr w:type="gramStart"/>
+            <w:r>
+              <w:rPr>
+                <w:sz w:val="24"/>
+                <w:szCs w:val="24"/>
+                <w:lang w:val="es-CO"/>
+              </w:rPr>
+              <w:t>].ProfTitle</w:t>
+            </w:r>
+            <w:proofErr w:type="gramEnd"/>
           </w:p>
         </w:tc>
         <w:tc>
@@ -14202,16 +14324,18 @@
                 <w:szCs w:val="24"/>
                 <w:lang w:val="es-CO"/>
               </w:rPr>
-              <w:t>Titles</w:t>
-            </w:r>
-            <w:r>
-              <w:rPr>
-                <w:sz w:val="24"/>
-                <w:szCs w:val="24"/>
-                <w:lang w:val="es-CO"/>
-              </w:rPr>
-              <w:t>[x].Certificate</w:t>
-            </w:r>
+              <w:t>Titles[x</w:t>
+            </w:r>
+            <w:proofErr w:type="gramStart"/>
+            <w:r>
+              <w:rPr>
+                <w:sz w:val="24"/>
+                <w:szCs w:val="24"/>
+                <w:lang w:val="es-CO"/>
+              </w:rPr>
+              <w:t>].Certificate</w:t>
+            </w:r>
+            <w:proofErr w:type="gramEnd"/>
           </w:p>
         </w:tc>
         <w:tc>
@@ -14365,30 +14489,149 @@
     </w:p>
     <w:p>
       <w:pPr>
-        <w:ind w:left="708"/>
-        <w:jc w:val="both"/>
+        <w:pStyle w:val="Ttulo1"/>
+        <w:ind w:firstLine="720"/>
         <w:rPr>
           <w:rFonts w:ascii="Arial" w:eastAsia="Arial" w:hAnsi="Arial" w:cs="Arial"/>
-          <w:i/>
-          <w:color w:val="0000FF"/>
-          <w:sz w:val="20"/>
-          <w:szCs w:val="20"/>
+          <w:color w:val="000000"/>
+          <w:sz w:val="24"/>
+          <w:szCs w:val="24"/>
         </w:rPr>
       </w:pPr>
       <w:r>
         <w:rPr>
           <w:rFonts w:ascii="Arial" w:eastAsia="Arial" w:hAnsi="Arial" w:cs="Arial"/>
-          <w:i/>
-          <w:color w:val="0000FF"/>
-          <w:sz w:val="20"/>
-          <w:szCs w:val="20"/>
-        </w:rPr>
-        <w:t>Se debe agregar el modelo.</w:t>
+          <w:color w:val="000000"/>
+          <w:sz w:val="24"/>
+          <w:szCs w:val="24"/>
+        </w:rPr>
+        <w:t>6.</w:t>
+      </w:r>
+      <w:r>
+        <w:rPr>
+          <w:rFonts w:ascii="Arial" w:eastAsia="Arial" w:hAnsi="Arial" w:cs="Arial"/>
+          <w:color w:val="000000"/>
+          <w:sz w:val="24"/>
+          <w:szCs w:val="24"/>
+        </w:rPr>
+        <w:t>1</w:t>
+      </w:r>
+      <w:r>
+        <w:rPr>
+          <w:rFonts w:ascii="Arial" w:eastAsia="Arial" w:hAnsi="Arial" w:cs="Arial"/>
+          <w:color w:val="000000"/>
+          <w:sz w:val="24"/>
+          <w:szCs w:val="24"/>
+        </w:rPr>
+        <w:t xml:space="preserve">. </w:t>
+      </w:r>
+      <w:r>
+        <w:rPr>
+          <w:rFonts w:ascii="Arial" w:eastAsia="Arial" w:hAnsi="Arial" w:cs="Arial"/>
+          <w:color w:val="000000"/>
+          <w:sz w:val="24"/>
+          <w:szCs w:val="24"/>
+        </w:rPr>
+        <w:tab/>
+      </w:r>
+      <w:r>
+        <w:rPr>
+          <w:rFonts w:ascii="Arial" w:eastAsia="Arial" w:hAnsi="Arial" w:cs="Arial"/>
+          <w:color w:val="000000"/>
+          <w:sz w:val="24"/>
+          <w:szCs w:val="24"/>
+        </w:rPr>
+        <w:t>Autenticación e Información de Usuario</w:t>
+      </w:r>
+    </w:p>
+    <w:p>
+      <w:r>
+        <w:tab/>
+      </w:r>
+      <w:r>
+        <w:tab/>
+      </w:r>
+      <w:r>
+        <w:rPr>
+          <w:noProof/>
+        </w:rPr>
+        <w:drawing>
+          <wp:inline distT="0" distB="0" distL="0" distR="0" wp14:anchorId="5835D2D5" wp14:editId="528AD86E">
+            <wp:extent cx="5451475" cy="1828800"/>
+            <wp:effectExtent l="0" t="0" r="0" b="0"/>
+            <wp:docPr id="4" name="Imagen 4"/>
+            <wp:cNvGraphicFramePr>
+              <a:graphicFrameLocks xmlns:a="http://schemas.openxmlformats.org/drawingml/2006/main" noChangeAspect="1"/>
+            </wp:cNvGraphicFramePr>
+            <a:graphic xmlns:a="http://schemas.openxmlformats.org/drawingml/2006/main">
+              <a:graphicData uri="http://schemas.openxmlformats.org/drawingml/2006/picture">
+                <pic:pic xmlns:pic="http://schemas.openxmlformats.org/drawingml/2006/picture">
+                  <pic:nvPicPr>
+                    <pic:cNvPr id="0" name="Picture 1"/>
+                    <pic:cNvPicPr>
+                      <a:picLocks noChangeAspect="1" noChangeArrowheads="1"/>
+                    </pic:cNvPicPr>
+                  </pic:nvPicPr>
+                  <pic:blipFill>
+                    <a:blip r:embed="rId10">
+                      <a:extLst>
+                        <a:ext uri="{28A0092B-C50C-407E-A947-70E740481C1C}">
+                          <a14:useLocalDpi xmlns:a14="http://schemas.microsoft.com/office/drawing/2010/main" val="0"/>
+                        </a:ext>
+                      </a:extLst>
+                    </a:blip>
+                    <a:srcRect/>
+                    <a:stretch>
+                      <a:fillRect/>
+                    </a:stretch>
+                  </pic:blipFill>
+                  <pic:spPr bwMode="auto">
+                    <a:xfrm>
+                      <a:off x="0" y="0"/>
+                      <a:ext cx="5451475" cy="1828800"/>
+                    </a:xfrm>
+                    <a:prstGeom prst="rect">
+                      <a:avLst/>
+                    </a:prstGeom>
+                    <a:noFill/>
+                    <a:ln>
+                      <a:noFill/>
+                    </a:ln>
+                  </pic:spPr>
+                </pic:pic>
+              </a:graphicData>
+            </a:graphic>
+          </wp:inline>
+        </w:drawing>
+      </w:r>
+    </w:p>
+    <w:p/>
+    <w:p>
+      <w:pPr>
+        <w:pStyle w:val="Ttulo1"/>
+        <w:rPr>
+          <w:rFonts w:ascii="Arial" w:eastAsia="Arial" w:hAnsi="Arial" w:cs="Arial"/>
+          <w:color w:val="000000"/>
+          <w:sz w:val="24"/>
+          <w:szCs w:val="24"/>
+        </w:rPr>
+      </w:pPr>
+      <w:bookmarkStart w:id="7" w:name="_4d34og8" w:colFirst="0" w:colLast="0"/>
+      <w:bookmarkEnd w:id="7"/>
+      <w:r>
+        <w:rPr>
+          <w:rFonts w:ascii="Arial" w:eastAsia="Arial" w:hAnsi="Arial" w:cs="Arial"/>
+          <w:color w:val="000000"/>
+          <w:sz w:val="24"/>
+          <w:szCs w:val="24"/>
+        </w:rPr>
+        <w:t>7. Justificación Motor Seleccionado</w:t>
       </w:r>
     </w:p>
     <w:p>
       <w:pPr>
         <w:pStyle w:val="Ttulo1"/>
+        <w:ind w:firstLine="720"/>
         <w:rPr>
           <w:rFonts w:ascii="Arial" w:eastAsia="Arial" w:hAnsi="Arial" w:cs="Arial"/>
           <w:color w:val="000000"/>
@@ -14396,8 +14639,6 @@
           <w:szCs w:val="24"/>
         </w:rPr>
       </w:pPr>
-      <w:bookmarkStart w:id="7" w:name="_4d34og8" w:colFirst="0" w:colLast="0"/>
-      <w:bookmarkEnd w:id="7"/>
       <w:r>
         <w:rPr>
           <w:rFonts w:ascii="Arial" w:eastAsia="Arial" w:hAnsi="Arial" w:cs="Arial"/>
@@ -14405,43 +14646,187 @@
           <w:sz w:val="24"/>
           <w:szCs w:val="24"/>
         </w:rPr>
-        <w:lastRenderedPageBreak/>
-        <w:t>7. Justificación Motor Seleccionado</w:t>
+        <w:t>7</w:t>
+      </w:r>
+      <w:r>
+        <w:rPr>
+          <w:rFonts w:ascii="Arial" w:eastAsia="Arial" w:hAnsi="Arial" w:cs="Arial"/>
+          <w:color w:val="000000"/>
+          <w:sz w:val="24"/>
+          <w:szCs w:val="24"/>
+        </w:rPr>
+        <w:t>.</w:t>
+      </w:r>
+      <w:r>
+        <w:rPr>
+          <w:rFonts w:ascii="Arial" w:eastAsia="Arial" w:hAnsi="Arial" w:cs="Arial"/>
+          <w:color w:val="000000"/>
+          <w:sz w:val="24"/>
+          <w:szCs w:val="24"/>
+        </w:rPr>
+        <w:t>1</w:t>
+      </w:r>
+      <w:r>
+        <w:rPr>
+          <w:rFonts w:ascii="Arial" w:eastAsia="Arial" w:hAnsi="Arial" w:cs="Arial"/>
+          <w:color w:val="000000"/>
+          <w:sz w:val="24"/>
+          <w:szCs w:val="24"/>
+        </w:rPr>
+        <w:t xml:space="preserve">. </w:t>
+      </w:r>
+      <w:r>
+        <w:rPr>
+          <w:rFonts w:ascii="Arial" w:eastAsia="Arial" w:hAnsi="Arial" w:cs="Arial"/>
+          <w:color w:val="000000"/>
+          <w:sz w:val="24"/>
+          <w:szCs w:val="24"/>
+        </w:rPr>
+        <w:tab/>
+      </w:r>
+      <w:r>
+        <w:rPr>
+          <w:rFonts w:ascii="Arial" w:eastAsia="Arial" w:hAnsi="Arial" w:cs="Arial"/>
+          <w:color w:val="000000"/>
+          <w:sz w:val="24"/>
+          <w:szCs w:val="24"/>
+        </w:rPr>
+        <w:t>Autenticación e información de Usuario</w:t>
       </w:r>
     </w:p>
     <w:p>
       <w:pPr>
-        <w:pBdr>
-          <w:top w:val="nil"/>
-          <w:left w:val="nil"/>
-          <w:bottom w:val="nil"/>
-          <w:right w:val="nil"/>
-          <w:between w:val="nil"/>
-        </w:pBdr>
-        <w:tabs>
-          <w:tab w:val="left" w:pos="5460"/>
-        </w:tabs>
-        <w:spacing w:after="0" w:line="240" w:lineRule="auto"/>
         <w:ind w:left="780"/>
-        <w:jc w:val="both"/>
-        <w:rPr>
-          <w:rFonts w:ascii="Arial" w:eastAsia="Arial" w:hAnsi="Arial" w:cs="Arial"/>
-          <w:i/>
-          <w:color w:val="0000FF"/>
-          <w:sz w:val="20"/>
-          <w:szCs w:val="20"/>
-        </w:rPr>
       </w:pPr>
       <w:r>
+        <w:t xml:space="preserve">Se escogió para esta base de datos el motor de SQL Server con bases de datos en el lenguaje de SQL por su </w:t>
+      </w:r>
+      <w:r>
+        <w:lastRenderedPageBreak/>
+        <w:t xml:space="preserve">consistencia y el alcance que tendrá: la información que almacenará esta base de datos en relación al proyecto no </w:t>
+      </w:r>
+      <w:r>
+        <w:t xml:space="preserve">será de alta magnitud en tamaño y </w:t>
+      </w:r>
+      <w:proofErr w:type="gramStart"/>
+      <w:r>
+        <w:t>cantidad</w:t>
+      </w:r>
+      <w:proofErr w:type="gramEnd"/>
+      <w:r>
+        <w:t xml:space="preserve"> pero si será de suma importancia por lo que se requiere alta consistencia en los datos,</w:t>
+      </w:r>
+    </w:p>
+    <w:p>
+      <w:pPr>
+        <w:pStyle w:val="Ttulo1"/>
+        <w:ind w:firstLine="720"/>
         <w:rPr>
           <w:rFonts w:ascii="Arial" w:eastAsia="Arial" w:hAnsi="Arial" w:cs="Arial"/>
-          <w:i/>
-          <w:color w:val="0000FF"/>
-          <w:sz w:val="20"/>
-          <w:szCs w:val="20"/>
-        </w:rPr>
-        <w:t>En esta sección se debe justificar por qué se seleccionó el motor de bases de datos a trabajar en comparativa con otros motores existentes</w:t>
+          <w:color w:val="000000"/>
+          <w:sz w:val="24"/>
+          <w:szCs w:val="24"/>
+        </w:rPr>
+      </w:pPr>
+      <w:r>
+        <w:rPr>
+          <w:rFonts w:ascii="Arial" w:eastAsia="Arial" w:hAnsi="Arial" w:cs="Arial"/>
+          <w:color w:val="000000"/>
+          <w:sz w:val="24"/>
+          <w:szCs w:val="24"/>
+        </w:rPr>
+        <w:t>7</w:t>
       </w:r>
+      <w:r>
+        <w:rPr>
+          <w:rFonts w:ascii="Arial" w:eastAsia="Arial" w:hAnsi="Arial" w:cs="Arial"/>
+          <w:color w:val="000000"/>
+          <w:sz w:val="24"/>
+          <w:szCs w:val="24"/>
+        </w:rPr>
+        <w:t xml:space="preserve">.2. </w:t>
+      </w:r>
+      <w:r>
+        <w:rPr>
+          <w:rFonts w:ascii="Arial" w:eastAsia="Arial" w:hAnsi="Arial" w:cs="Arial"/>
+          <w:color w:val="000000"/>
+          <w:sz w:val="24"/>
+          <w:szCs w:val="24"/>
+        </w:rPr>
+        <w:tab/>
+      </w:r>
+      <w:r>
+        <w:rPr>
+          <w:rFonts w:ascii="Arial" w:eastAsia="Arial" w:hAnsi="Arial" w:cs="Arial"/>
+          <w:color w:val="000000"/>
+          <w:sz w:val="24"/>
+          <w:szCs w:val="24"/>
+        </w:rPr>
+        <w:t>Manejo de ofertas</w:t>
+      </w:r>
+    </w:p>
+    <w:p>
+      <w:pPr>
+        <w:ind w:left="720"/>
+      </w:pPr>
+      <w:r>
+        <w:t xml:space="preserve">Se eligió para esta base de datos el motor de MongoDB por su rapidez, escalabilidad y flexibilidad puesto que </w:t>
+      </w:r>
+      <w:r>
+        <w:t>mucha información será guardada allí y los datos que contengan pueden variar según su propósito en el aplicativo así que se requiere rapidez y alta escalabilidad en la base de datos.</w:t>
+      </w:r>
+    </w:p>
+    <w:p>
+      <w:pPr>
+        <w:pStyle w:val="Ttulo1"/>
+        <w:ind w:firstLine="720"/>
+        <w:rPr>
+          <w:rFonts w:ascii="Arial" w:eastAsia="Arial" w:hAnsi="Arial" w:cs="Arial"/>
+          <w:color w:val="000000"/>
+          <w:sz w:val="24"/>
+          <w:szCs w:val="24"/>
+        </w:rPr>
+      </w:pPr>
+      <w:r>
+        <w:rPr>
+          <w:rFonts w:ascii="Arial" w:eastAsia="Arial" w:hAnsi="Arial" w:cs="Arial"/>
+          <w:color w:val="000000"/>
+          <w:sz w:val="24"/>
+          <w:szCs w:val="24"/>
+        </w:rPr>
+        <w:t xml:space="preserve">7.2. </w:t>
+      </w:r>
+      <w:r>
+        <w:rPr>
+          <w:rFonts w:ascii="Arial" w:eastAsia="Arial" w:hAnsi="Arial" w:cs="Arial"/>
+          <w:color w:val="000000"/>
+          <w:sz w:val="24"/>
+          <w:szCs w:val="24"/>
+        </w:rPr>
+        <w:tab/>
+      </w:r>
+      <w:r>
+        <w:rPr>
+          <w:rFonts w:ascii="Arial" w:eastAsia="Arial" w:hAnsi="Arial" w:cs="Arial"/>
+          <w:color w:val="000000"/>
+          <w:sz w:val="24"/>
+          <w:szCs w:val="24"/>
+        </w:rPr>
+        <w:t>Manejo de la información de los aplicantes</w:t>
+      </w:r>
+    </w:p>
+    <w:p>
+      <w:pPr>
+        <w:ind w:left="720"/>
+      </w:pPr>
+      <w:r>
+        <w:t>Se eligió para esta base de datos el motor de MongoDB por su rapidez, escalabilidad y flexibilidad puesto que mucha información será guardada allí y los datos que contengan pueden variar según su propósito en el aplicativo así que se requiere rapidez y alta escalabilidad en la base de datos.</w:t>
+      </w:r>
+    </w:p>
+    <w:p>
+      <w:pPr>
+        <w:ind w:left="720"/>
+      </w:pPr>
     </w:p>
     <w:p>
       <w:pPr>
@@ -14597,7 +14982,29 @@
           <w:sz w:val="20"/>
           <w:szCs w:val="20"/>
         </w:rPr>
-        <w:t>En esta sección se describe paso a paso el proceso de configuración de la base de datos, si es necesario especificar el proceso de instalación del motor,  el cliente de BD o del server, en caso contrario hacer referencia a manuales externos que deben estar incluidos en los anexos, se debe mostrar el proceso de ejecución del Script y evidenciar la creación de la BD</w:t>
+        <w:t xml:space="preserve">En esta sección se describe paso a paso el proceso de configuración de la base de datos, si es necesario especificar el proceso de instalación del </w:t>
+      </w:r>
+      <w:proofErr w:type="gramStart"/>
+      <w:r>
+        <w:rPr>
+          <w:rFonts w:ascii="Arial" w:eastAsia="Arial" w:hAnsi="Arial" w:cs="Arial"/>
+          <w:i/>
+          <w:color w:val="0000FF"/>
+          <w:sz w:val="20"/>
+          <w:szCs w:val="20"/>
+        </w:rPr>
+        <w:t>motor,  el</w:t>
+      </w:r>
+      <w:proofErr w:type="gramEnd"/>
+      <w:r>
+        <w:rPr>
+          <w:rFonts w:ascii="Arial" w:eastAsia="Arial" w:hAnsi="Arial" w:cs="Arial"/>
+          <w:i/>
+          <w:color w:val="0000FF"/>
+          <w:sz w:val="20"/>
+          <w:szCs w:val="20"/>
+        </w:rPr>
+        <w:t xml:space="preserve"> cliente de BD o del server, en caso contrario hacer referencia a manuales externos que deben estar incluidos en los anexos, se debe mostrar el proceso de ejecución del Script y evidenciar la creación de la BD</w:t>
       </w:r>
     </w:p>
     <w:p>
@@ -14642,7 +15049,29 @@
           <w:sz w:val="20"/>
           <w:szCs w:val="20"/>
         </w:rPr>
-        <w:t>En caso de ser necesario se deben indicar  aspectos a considerar para la correcta configuración de la BD</w:t>
+        <w:t xml:space="preserve">En caso de ser necesario se deben </w:t>
+      </w:r>
+      <w:proofErr w:type="gramStart"/>
+      <w:r>
+        <w:rPr>
+          <w:rFonts w:ascii="Arial" w:eastAsia="Arial" w:hAnsi="Arial" w:cs="Arial"/>
+          <w:i/>
+          <w:color w:val="0000FF"/>
+          <w:sz w:val="20"/>
+          <w:szCs w:val="20"/>
+        </w:rPr>
+        <w:t>indicar  aspectos</w:t>
+      </w:r>
+      <w:proofErr w:type="gramEnd"/>
+      <w:r>
+        <w:rPr>
+          <w:rFonts w:ascii="Arial" w:eastAsia="Arial" w:hAnsi="Arial" w:cs="Arial"/>
+          <w:i/>
+          <w:color w:val="0000FF"/>
+          <w:sz w:val="20"/>
+          <w:szCs w:val="20"/>
+        </w:rPr>
+        <w:t xml:space="preserve"> a considerar para la correcta configuración de la BD</w:t>
       </w:r>
     </w:p>
     <w:p/>
@@ -14656,7 +15085,7 @@
       </w:pPr>
     </w:p>
     <w:sectPr>
-      <w:headerReference w:type="default" r:id="rId10"/>
+      <w:headerReference w:type="default" r:id="rId11"/>
       <w:pgSz w:w="11906" w:h="16838"/>
       <w:pgMar w:top="720" w:right="720" w:bottom="720" w:left="720" w:header="0" w:footer="720" w:gutter="0"/>
       <w:pgNumType w:start="1"/>

</xml_diff>

<commit_message>
Manual de Configuracion, terminar
</commit_message>
<xml_diff>
--- a/Base de datos/PT-MCBD-01-ManualDeConfiguracionBaseDeDatos.docx
+++ b/Base de datos/PT-MCBD-01-ManualDeConfiguracionBaseDeDatos.docx
@@ -1,6 +1,6 @@
 
 <file path=word/document.xml><?xml version="1.0" encoding="utf-8"?>
-<w:document xmlns:wpc="http://schemas.microsoft.com/office/word/2010/wordprocessingCanvas" xmlns:cx="http://schemas.microsoft.com/office/drawing/2014/chartex" xmlns:cx1="http://schemas.microsoft.com/office/drawing/2015/9/8/chartex" xmlns:cx2="http://schemas.microsoft.com/office/drawing/2015/10/21/chartex" xmlns:cx3="http://schemas.microsoft.com/office/drawing/2016/5/9/chartex" xmlns:cx4="http://schemas.microsoft.com/office/drawing/2016/5/10/chartex" xmlns:cx5="http://schemas.microsoft.com/office/drawing/2016/5/11/chartex" xmlns:cx6="http://schemas.microsoft.com/office/drawing/2016/5/12/chartex" xmlns:cx7="http://schemas.microsoft.com/office/drawing/2016/5/13/chartex" xmlns:cx8="http://schemas.microsoft.com/office/drawing/2016/5/14/chartex" xmlns:mc="http://schemas.openxmlformats.org/markup-compatibility/2006" xmlns:aink="http://schemas.microsoft.com/office/drawing/2016/ink" xmlns:am3d="http://schemas.microsoft.com/office/drawing/2017/model3d" xmlns:o="urn:schemas-microsoft-com:office:office" xmlns:oel="http://schemas.microsoft.com/office/2019/extlst" xmlns:r="http://schemas.openxmlformats.org/officeDocument/2006/relationships" xmlns:m="http://schemas.openxmlformats.org/officeDocument/2006/math" xmlns:v="urn:schemas-microsoft-com:vml" xmlns:wp14="http://schemas.microsoft.com/office/word/2010/wordprocessingDrawing" xmlns:wp="http://schemas.openxmlformats.org/drawingml/2006/wordprocessingDrawing" xmlns:w10="urn:schemas-microsoft-com:office:word" xmlns:w="http://schemas.openxmlformats.org/wordprocessingml/2006/main" xmlns:w14="http://schemas.microsoft.com/office/word/2010/wordml" xmlns:w15="http://schemas.microsoft.com/office/word/2012/wordml" xmlns:w16cex="http://schemas.microsoft.com/office/word/2018/wordml/cex" xmlns:w16cid="http://schemas.microsoft.com/office/word/2016/wordml/cid" xmlns:w16="http://schemas.microsoft.com/office/word/2018/wordml" xmlns:w16sdtdh="http://schemas.microsoft.com/office/word/2020/wordml/sdtdatahash" xmlns:w16se="http://schemas.microsoft.com/office/word/2015/wordml/symex" xmlns:wpg="http://schemas.microsoft.com/office/word/2010/wordprocessingGroup" xmlns:wpi="http://schemas.microsoft.com/office/word/2010/wordprocessingInk" xmlns:wne="http://schemas.microsoft.com/office/word/2006/wordml" xmlns:wps="http://schemas.microsoft.com/office/word/2010/wordprocessingShape" mc:Ignorable="w14 w15 w16se w16cid w16 w16cex w16sdtdh wp14">
+<w:document xmlns:wpc="http://schemas.microsoft.com/office/word/2010/wordprocessingCanvas" xmlns:cx="http://schemas.microsoft.com/office/drawing/2014/chartex" xmlns:cx1="http://schemas.microsoft.com/office/drawing/2015/9/8/chartex" xmlns:cx2="http://schemas.microsoft.com/office/drawing/2015/10/21/chartex" xmlns:cx3="http://schemas.microsoft.com/office/drawing/2016/5/9/chartex" xmlns:cx4="http://schemas.microsoft.com/office/drawing/2016/5/10/chartex" xmlns:cx5="http://schemas.microsoft.com/office/drawing/2016/5/11/chartex" xmlns:cx6="http://schemas.microsoft.com/office/drawing/2016/5/12/chartex" xmlns:cx7="http://schemas.microsoft.com/office/drawing/2016/5/13/chartex" xmlns:cx8="http://schemas.microsoft.com/office/drawing/2016/5/14/chartex" xmlns:mc="http://schemas.openxmlformats.org/markup-compatibility/2006" xmlns:aink="http://schemas.microsoft.com/office/drawing/2016/ink" xmlns:am3d="http://schemas.microsoft.com/office/drawing/2017/model3d" xmlns:o="urn:schemas-microsoft-com:office:office" xmlns:oel="http://schemas.microsoft.com/office/2019/extlst" xmlns:r="http://schemas.openxmlformats.org/officeDocument/2006/relationships" xmlns:m="http://schemas.openxmlformats.org/officeDocument/2006/math" xmlns:v="urn:schemas-microsoft-com:vml" xmlns:wp14="http://schemas.microsoft.com/office/word/2010/wordprocessingDrawing" xmlns:wp="http://schemas.openxmlformats.org/drawingml/2006/wordprocessingDrawing" xmlns:w10="urn:schemas-microsoft-com:office:word" xmlns:w="http://schemas.openxmlformats.org/wordprocessingml/2006/main" xmlns:w14="http://schemas.microsoft.com/office/word/2010/wordml" xmlns:w15="http://schemas.microsoft.com/office/word/2012/wordml" xmlns:w16cex="http://schemas.microsoft.com/office/word/2018/wordml/cex" xmlns:w16cid="http://schemas.microsoft.com/office/word/2016/wordml/cid" xmlns:w16="http://schemas.microsoft.com/office/word/2018/wordml" xmlns:w16du="http://schemas.microsoft.com/office/word/2023/wordml/word16du" xmlns:w16sdtdh="http://schemas.microsoft.com/office/word/2020/wordml/sdtdatahash" xmlns:w16se="http://schemas.microsoft.com/office/word/2015/wordml/symex" xmlns:wpg="http://schemas.microsoft.com/office/word/2010/wordprocessingGroup" xmlns:wpi="http://schemas.microsoft.com/office/word/2010/wordprocessingInk" xmlns:wne="http://schemas.microsoft.com/office/word/2006/wordml" xmlns:wps="http://schemas.microsoft.com/office/word/2010/wordprocessingShape" mc:Ignorable="w14 w15 w16se w16cid w16 w16cex w16sdtdh wp14">
   <w:background w:color="FFFFFF"/>
   <w:body>
     <w:p>
@@ -4500,7 +4500,6 @@
     <w:p>
       <w:pPr>
         <w:pStyle w:val="Ttulo1"/>
-        <w:ind w:firstLine="720"/>
         <w:rPr>
           <w:rFonts w:ascii="Arial" w:eastAsia="Arial" w:hAnsi="Arial" w:cs="Arial"/>
           <w:color w:val="000000"/>
@@ -4508,80 +4507,21 @@
           <w:szCs w:val="24"/>
         </w:rPr>
       </w:pPr>
-      <w:proofErr w:type="gramStart"/>
-      <w:r>
-        <w:rPr>
-          <w:rFonts w:ascii="Arial" w:eastAsia="Arial" w:hAnsi="Arial" w:cs="Arial"/>
-          <w:color w:val="000000"/>
-          <w:sz w:val="24"/>
-          <w:szCs w:val="24"/>
-        </w:rPr>
-        <w:t>2.</w:t>
-      </w:r>
-      <w:r>
-        <w:rPr>
-          <w:rFonts w:ascii="Arial" w:eastAsia="Arial" w:hAnsi="Arial" w:cs="Arial"/>
-          <w:color w:val="000000"/>
-          <w:sz w:val="24"/>
-          <w:szCs w:val="24"/>
-        </w:rPr>
-        <w:t>6</w:t>
-      </w:r>
-      <w:r>
-        <w:rPr>
-          <w:rFonts w:ascii="Arial" w:eastAsia="Arial" w:hAnsi="Arial" w:cs="Arial"/>
-          <w:color w:val="000000"/>
-          <w:sz w:val="24"/>
-          <w:szCs w:val="24"/>
-        </w:rPr>
-        <w:t xml:space="preserve"> </w:t>
-      </w:r>
-      <w:r>
-        <w:rPr>
-          <w:rFonts w:ascii="Arial" w:eastAsia="Arial" w:hAnsi="Arial" w:cs="Arial"/>
-          <w:color w:val="000000"/>
-          <w:sz w:val="24"/>
-          <w:szCs w:val="24"/>
-        </w:rPr>
-        <w:t xml:space="preserve"> </w:t>
-      </w:r>
-      <w:r>
-        <w:rPr>
-          <w:rFonts w:ascii="Arial" w:eastAsia="Arial" w:hAnsi="Arial" w:cs="Arial"/>
-          <w:color w:val="000000"/>
-          <w:sz w:val="24"/>
-          <w:szCs w:val="24"/>
-        </w:rPr>
-        <w:tab/>
-      </w:r>
-      <w:proofErr w:type="gramEnd"/>
-      <w:r>
-        <w:rPr>
-          <w:rFonts w:ascii="Arial" w:eastAsia="Arial" w:hAnsi="Arial" w:cs="Arial"/>
-          <w:color w:val="000000"/>
-          <w:sz w:val="24"/>
-          <w:szCs w:val="24"/>
-        </w:rPr>
-        <w:t>Manejo de</w:t>
-      </w:r>
-      <w:r>
-        <w:rPr>
-          <w:rFonts w:ascii="Arial" w:eastAsia="Arial" w:hAnsi="Arial" w:cs="Arial"/>
-          <w:color w:val="000000"/>
-          <w:sz w:val="24"/>
-          <w:szCs w:val="24"/>
-        </w:rPr>
-        <w:t xml:space="preserve"> las Peticiones de Recuperación de Contraseña</w:t>
-      </w:r>
     </w:p>
     <w:p>
       <w:pPr>
-        <w:ind w:left="1440"/>
+        <w:pStyle w:val="Ttulo1"/>
+        <w:rPr>
+          <w:rFonts w:ascii="Arial" w:eastAsia="Arial" w:hAnsi="Arial" w:cs="Arial"/>
+          <w:color w:val="000000"/>
+          <w:sz w:val="24"/>
+          <w:szCs w:val="24"/>
+        </w:rPr>
       </w:pPr>
-      <w:r>
-        <w:t>Esta base de datos tendrá de manera temporal el correo y la identificación de los usuarios que hayan solicitado un cambio de contraseña.</w:t>
-      </w:r>
     </w:p>
+    <w:p/>
+    <w:p/>
+    <w:p/>
     <w:p/>
     <w:p>
       <w:pPr>
@@ -4600,6 +4540,7 @@
           <w:sz w:val="24"/>
           <w:szCs w:val="24"/>
         </w:rPr>
+        <w:lastRenderedPageBreak/>
         <w:t>3. Responsables e involucrados</w:t>
       </w:r>
     </w:p>
@@ -4813,11 +4754,7 @@
               </w:pBdr>
             </w:pPr>
             <w:r>
-              <w:t xml:space="preserve">Moises Pineda </w:t>
-            </w:r>
-            <w:r>
-              <w:lastRenderedPageBreak/>
-              <w:t>Hernández</w:t>
+              <w:t>Moises Pineda Hernández</w:t>
             </w:r>
           </w:p>
         </w:tc>
@@ -4839,7 +4776,6 @@
               </w:pBdr>
             </w:pPr>
             <w:r>
-              <w:lastRenderedPageBreak/>
               <w:t>Responsable</w:t>
             </w:r>
           </w:p>
@@ -4868,11 +4804,7 @@
             </w:r>
             <w:proofErr w:type="spellEnd"/>
             <w:r>
-              <w:t xml:space="preserve"> Dev / </w:t>
-            </w:r>
-            <w:r>
-              <w:lastRenderedPageBreak/>
-              <w:t>Base de Datos</w:t>
+              <w:t xml:space="preserve"> Dev / Base de Datos</w:t>
             </w:r>
           </w:p>
         </w:tc>
@@ -4899,7 +4831,6 @@
               </w:pBdr>
             </w:pPr>
             <w:r>
-              <w:lastRenderedPageBreak/>
               <w:t>Ethiem Alexander Guerrero</w:t>
             </w:r>
           </w:p>
@@ -8754,13 +8685,23 @@
                 <w:lang w:val="es-CO"/>
               </w:rPr>
             </w:pPr>
-            <w:r>
-              <w:rPr>
-                <w:sz w:val="18"/>
-                <w:szCs w:val="18"/>
-                <w:lang w:val="es-CO"/>
-              </w:rPr>
-              <w:t xml:space="preserve">String </w:t>
+            <w:proofErr w:type="spellStart"/>
+            <w:r>
+              <w:rPr>
+                <w:sz w:val="18"/>
+                <w:szCs w:val="18"/>
+                <w:lang w:val="es-CO"/>
+              </w:rPr>
+              <w:t>String</w:t>
+            </w:r>
+            <w:proofErr w:type="spellEnd"/>
+            <w:r>
+              <w:rPr>
+                <w:sz w:val="18"/>
+                <w:szCs w:val="18"/>
+                <w:lang w:val="es-CO"/>
+              </w:rPr>
+              <w:t xml:space="preserve"> </w:t>
             </w:r>
             <w:proofErr w:type="spellStart"/>
             <w:r>
@@ -16957,13 +16898,23 @@
                 <w:lang w:val="es-CO"/>
               </w:rPr>
             </w:pPr>
-            <w:r>
-              <w:rPr>
-                <w:sz w:val="24"/>
-                <w:szCs w:val="24"/>
-                <w:lang w:val="es-CO"/>
-              </w:rPr>
-              <w:t xml:space="preserve">String con la </w:t>
+            <w:proofErr w:type="spellStart"/>
+            <w:r>
+              <w:rPr>
+                <w:sz w:val="24"/>
+                <w:szCs w:val="24"/>
+                <w:lang w:val="es-CO"/>
+              </w:rPr>
+              <w:t>String</w:t>
+            </w:r>
+            <w:proofErr w:type="spellEnd"/>
+            <w:r>
+              <w:rPr>
+                <w:sz w:val="24"/>
+                <w:szCs w:val="24"/>
+                <w:lang w:val="es-CO"/>
+              </w:rPr>
+              <w:t xml:space="preserve"> con la </w:t>
             </w:r>
             <w:proofErr w:type="spellStart"/>
             <w:r>
@@ -19523,7 +19474,7 @@
 </file>
 
 <file path=word/endnotes.xml><?xml version="1.0" encoding="utf-8"?>
-<w:endnotes xmlns:wpc="http://schemas.microsoft.com/office/word/2010/wordprocessingCanvas" xmlns:cx="http://schemas.microsoft.com/office/drawing/2014/chartex" xmlns:cx1="http://schemas.microsoft.com/office/drawing/2015/9/8/chartex" xmlns:cx2="http://schemas.microsoft.com/office/drawing/2015/10/21/chartex" xmlns:cx3="http://schemas.microsoft.com/office/drawing/2016/5/9/chartex" xmlns:cx4="http://schemas.microsoft.com/office/drawing/2016/5/10/chartex" xmlns:cx5="http://schemas.microsoft.com/office/drawing/2016/5/11/chartex" xmlns:cx6="http://schemas.microsoft.com/office/drawing/2016/5/12/chartex" xmlns:cx7="http://schemas.microsoft.com/office/drawing/2016/5/13/chartex" xmlns:cx8="http://schemas.microsoft.com/office/drawing/2016/5/14/chartex" xmlns:mc="http://schemas.openxmlformats.org/markup-compatibility/2006" xmlns:aink="http://schemas.microsoft.com/office/drawing/2016/ink" xmlns:am3d="http://schemas.microsoft.com/office/drawing/2017/model3d" xmlns:o="urn:schemas-microsoft-com:office:office" xmlns:oel="http://schemas.microsoft.com/office/2019/extlst" xmlns:r="http://schemas.openxmlformats.org/officeDocument/2006/relationships" xmlns:m="http://schemas.openxmlformats.org/officeDocument/2006/math" xmlns:v="urn:schemas-microsoft-com:vml" xmlns:wp14="http://schemas.microsoft.com/office/word/2010/wordprocessingDrawing" xmlns:wp="http://schemas.openxmlformats.org/drawingml/2006/wordprocessingDrawing" xmlns:w10="urn:schemas-microsoft-com:office:word" xmlns:w="http://schemas.openxmlformats.org/wordprocessingml/2006/main" xmlns:w14="http://schemas.microsoft.com/office/word/2010/wordml" xmlns:w15="http://schemas.microsoft.com/office/word/2012/wordml" xmlns:w16cex="http://schemas.microsoft.com/office/word/2018/wordml/cex" xmlns:w16cid="http://schemas.microsoft.com/office/word/2016/wordml/cid" xmlns:w16="http://schemas.microsoft.com/office/word/2018/wordml" xmlns:w16sdtdh="http://schemas.microsoft.com/office/word/2020/wordml/sdtdatahash" xmlns:w16se="http://schemas.microsoft.com/office/word/2015/wordml/symex" xmlns:wpg="http://schemas.microsoft.com/office/word/2010/wordprocessingGroup" xmlns:wpi="http://schemas.microsoft.com/office/word/2010/wordprocessingInk" xmlns:wne="http://schemas.microsoft.com/office/word/2006/wordml" xmlns:wps="http://schemas.microsoft.com/office/word/2010/wordprocessingShape" mc:Ignorable="w14 w15 w16se w16cid w16 w16cex w16sdtdh wp14">
+<w:endnotes xmlns:wpc="http://schemas.microsoft.com/office/word/2010/wordprocessingCanvas" xmlns:cx="http://schemas.microsoft.com/office/drawing/2014/chartex" xmlns:cx1="http://schemas.microsoft.com/office/drawing/2015/9/8/chartex" xmlns:cx2="http://schemas.microsoft.com/office/drawing/2015/10/21/chartex" xmlns:cx3="http://schemas.microsoft.com/office/drawing/2016/5/9/chartex" xmlns:cx4="http://schemas.microsoft.com/office/drawing/2016/5/10/chartex" xmlns:cx5="http://schemas.microsoft.com/office/drawing/2016/5/11/chartex" xmlns:cx6="http://schemas.microsoft.com/office/drawing/2016/5/12/chartex" xmlns:cx7="http://schemas.microsoft.com/office/drawing/2016/5/13/chartex" xmlns:cx8="http://schemas.microsoft.com/office/drawing/2016/5/14/chartex" xmlns:mc="http://schemas.openxmlformats.org/markup-compatibility/2006" xmlns:aink="http://schemas.microsoft.com/office/drawing/2016/ink" xmlns:am3d="http://schemas.microsoft.com/office/drawing/2017/model3d" xmlns:o="urn:schemas-microsoft-com:office:office" xmlns:oel="http://schemas.microsoft.com/office/2019/extlst" xmlns:r="http://schemas.openxmlformats.org/officeDocument/2006/relationships" xmlns:m="http://schemas.openxmlformats.org/officeDocument/2006/math" xmlns:v="urn:schemas-microsoft-com:vml" xmlns:wp14="http://schemas.microsoft.com/office/word/2010/wordprocessingDrawing" xmlns:wp="http://schemas.openxmlformats.org/drawingml/2006/wordprocessingDrawing" xmlns:w10="urn:schemas-microsoft-com:office:word" xmlns:w="http://schemas.openxmlformats.org/wordprocessingml/2006/main" xmlns:w14="http://schemas.microsoft.com/office/word/2010/wordml" xmlns:w15="http://schemas.microsoft.com/office/word/2012/wordml" xmlns:w16cex="http://schemas.microsoft.com/office/word/2018/wordml/cex" xmlns:w16cid="http://schemas.microsoft.com/office/word/2016/wordml/cid" xmlns:w16="http://schemas.microsoft.com/office/word/2018/wordml" xmlns:w16du="http://schemas.microsoft.com/office/word/2023/wordml/word16du" xmlns:w16sdtdh="http://schemas.microsoft.com/office/word/2020/wordml/sdtdatahash" xmlns:w16se="http://schemas.microsoft.com/office/word/2015/wordml/symex" xmlns:wpg="http://schemas.microsoft.com/office/word/2010/wordprocessingGroup" xmlns:wpi="http://schemas.microsoft.com/office/word/2010/wordprocessingInk" xmlns:wne="http://schemas.microsoft.com/office/word/2006/wordml" xmlns:wps="http://schemas.microsoft.com/office/word/2010/wordprocessingShape" mc:Ignorable="w14 w15 w16se w16cid w16 w16cex w16sdtdh wp14">
   <w:endnote w:type="separator" w:id="-1">
     <w:p>
       <w:pPr>
@@ -19548,7 +19499,7 @@
 </file>
 
 <file path=word/footnotes.xml><?xml version="1.0" encoding="utf-8"?>
-<w:footnotes xmlns:wpc="http://schemas.microsoft.com/office/word/2010/wordprocessingCanvas" xmlns:cx="http://schemas.microsoft.com/office/drawing/2014/chartex" xmlns:cx1="http://schemas.microsoft.com/office/drawing/2015/9/8/chartex" xmlns:cx2="http://schemas.microsoft.com/office/drawing/2015/10/21/chartex" xmlns:cx3="http://schemas.microsoft.com/office/drawing/2016/5/9/chartex" xmlns:cx4="http://schemas.microsoft.com/office/drawing/2016/5/10/chartex" xmlns:cx5="http://schemas.microsoft.com/office/drawing/2016/5/11/chartex" xmlns:cx6="http://schemas.microsoft.com/office/drawing/2016/5/12/chartex" xmlns:cx7="http://schemas.microsoft.com/office/drawing/2016/5/13/chartex" xmlns:cx8="http://schemas.microsoft.com/office/drawing/2016/5/14/chartex" xmlns:mc="http://schemas.openxmlformats.org/markup-compatibility/2006" xmlns:aink="http://schemas.microsoft.com/office/drawing/2016/ink" xmlns:am3d="http://schemas.microsoft.com/office/drawing/2017/model3d" xmlns:o="urn:schemas-microsoft-com:office:office" xmlns:oel="http://schemas.microsoft.com/office/2019/extlst" xmlns:r="http://schemas.openxmlformats.org/officeDocument/2006/relationships" xmlns:m="http://schemas.openxmlformats.org/officeDocument/2006/math" xmlns:v="urn:schemas-microsoft-com:vml" xmlns:wp14="http://schemas.microsoft.com/office/word/2010/wordprocessingDrawing" xmlns:wp="http://schemas.openxmlformats.org/drawingml/2006/wordprocessingDrawing" xmlns:w10="urn:schemas-microsoft-com:office:word" xmlns:w="http://schemas.openxmlformats.org/wordprocessingml/2006/main" xmlns:w14="http://schemas.microsoft.com/office/word/2010/wordml" xmlns:w15="http://schemas.microsoft.com/office/word/2012/wordml" xmlns:w16cex="http://schemas.microsoft.com/office/word/2018/wordml/cex" xmlns:w16cid="http://schemas.microsoft.com/office/word/2016/wordml/cid" xmlns:w16="http://schemas.microsoft.com/office/word/2018/wordml" xmlns:w16sdtdh="http://schemas.microsoft.com/office/word/2020/wordml/sdtdatahash" xmlns:w16se="http://schemas.microsoft.com/office/word/2015/wordml/symex" xmlns:wpg="http://schemas.microsoft.com/office/word/2010/wordprocessingGroup" xmlns:wpi="http://schemas.microsoft.com/office/word/2010/wordprocessingInk" xmlns:wne="http://schemas.microsoft.com/office/word/2006/wordml" xmlns:wps="http://schemas.microsoft.com/office/word/2010/wordprocessingShape" mc:Ignorable="w14 w15 w16se w16cid w16 w16cex w16sdtdh wp14">
+<w:footnotes xmlns:wpc="http://schemas.microsoft.com/office/word/2010/wordprocessingCanvas" xmlns:cx="http://schemas.microsoft.com/office/drawing/2014/chartex" xmlns:cx1="http://schemas.microsoft.com/office/drawing/2015/9/8/chartex" xmlns:cx2="http://schemas.microsoft.com/office/drawing/2015/10/21/chartex" xmlns:cx3="http://schemas.microsoft.com/office/drawing/2016/5/9/chartex" xmlns:cx4="http://schemas.microsoft.com/office/drawing/2016/5/10/chartex" xmlns:cx5="http://schemas.microsoft.com/office/drawing/2016/5/11/chartex" xmlns:cx6="http://schemas.microsoft.com/office/drawing/2016/5/12/chartex" xmlns:cx7="http://schemas.microsoft.com/office/drawing/2016/5/13/chartex" xmlns:cx8="http://schemas.microsoft.com/office/drawing/2016/5/14/chartex" xmlns:mc="http://schemas.openxmlformats.org/markup-compatibility/2006" xmlns:aink="http://schemas.microsoft.com/office/drawing/2016/ink" xmlns:am3d="http://schemas.microsoft.com/office/drawing/2017/model3d" xmlns:o="urn:schemas-microsoft-com:office:office" xmlns:oel="http://schemas.microsoft.com/office/2019/extlst" xmlns:r="http://schemas.openxmlformats.org/officeDocument/2006/relationships" xmlns:m="http://schemas.openxmlformats.org/officeDocument/2006/math" xmlns:v="urn:schemas-microsoft-com:vml" xmlns:wp14="http://schemas.microsoft.com/office/word/2010/wordprocessingDrawing" xmlns:wp="http://schemas.openxmlformats.org/drawingml/2006/wordprocessingDrawing" xmlns:w10="urn:schemas-microsoft-com:office:word" xmlns:w="http://schemas.openxmlformats.org/wordprocessingml/2006/main" xmlns:w14="http://schemas.microsoft.com/office/word/2010/wordml" xmlns:w15="http://schemas.microsoft.com/office/word/2012/wordml" xmlns:w16cex="http://schemas.microsoft.com/office/word/2018/wordml/cex" xmlns:w16cid="http://schemas.microsoft.com/office/word/2016/wordml/cid" xmlns:w16="http://schemas.microsoft.com/office/word/2018/wordml" xmlns:w16du="http://schemas.microsoft.com/office/word/2023/wordml/word16du" xmlns:w16sdtdh="http://schemas.microsoft.com/office/word/2020/wordml/sdtdatahash" xmlns:w16se="http://schemas.microsoft.com/office/word/2015/wordml/symex" xmlns:wpg="http://schemas.microsoft.com/office/word/2010/wordprocessingGroup" xmlns:wpi="http://schemas.microsoft.com/office/word/2010/wordprocessingInk" xmlns:wne="http://schemas.microsoft.com/office/word/2006/wordml" xmlns:wps="http://schemas.microsoft.com/office/word/2010/wordprocessingShape" mc:Ignorable="w14 w15 w16se w16cid w16 w16cex w16sdtdh wp14">
   <w:footnote w:type="separator" w:id="-1">
     <w:p>
       <w:pPr>
@@ -19573,7 +19524,7 @@
 </file>
 
 <file path=word/header1.xml><?xml version="1.0" encoding="utf-8"?>
-<w:hdr xmlns:wpc="http://schemas.microsoft.com/office/word/2010/wordprocessingCanvas" xmlns:cx="http://schemas.microsoft.com/office/drawing/2014/chartex" xmlns:cx1="http://schemas.microsoft.com/office/drawing/2015/9/8/chartex" xmlns:cx2="http://schemas.microsoft.com/office/drawing/2015/10/21/chartex" xmlns:cx3="http://schemas.microsoft.com/office/drawing/2016/5/9/chartex" xmlns:cx4="http://schemas.microsoft.com/office/drawing/2016/5/10/chartex" xmlns:cx5="http://schemas.microsoft.com/office/drawing/2016/5/11/chartex" xmlns:cx6="http://schemas.microsoft.com/office/drawing/2016/5/12/chartex" xmlns:cx7="http://schemas.microsoft.com/office/drawing/2016/5/13/chartex" xmlns:cx8="http://schemas.microsoft.com/office/drawing/2016/5/14/chartex" xmlns:mc="http://schemas.openxmlformats.org/markup-compatibility/2006" xmlns:aink="http://schemas.microsoft.com/office/drawing/2016/ink" xmlns:am3d="http://schemas.microsoft.com/office/drawing/2017/model3d" xmlns:o="urn:schemas-microsoft-com:office:office" xmlns:oel="http://schemas.microsoft.com/office/2019/extlst" xmlns:r="http://schemas.openxmlformats.org/officeDocument/2006/relationships" xmlns:m="http://schemas.openxmlformats.org/officeDocument/2006/math" xmlns:v="urn:schemas-microsoft-com:vml" xmlns:wp14="http://schemas.microsoft.com/office/word/2010/wordprocessingDrawing" xmlns:wp="http://schemas.openxmlformats.org/drawingml/2006/wordprocessingDrawing" xmlns:w10="urn:schemas-microsoft-com:office:word" xmlns:w="http://schemas.openxmlformats.org/wordprocessingml/2006/main" xmlns:w14="http://schemas.microsoft.com/office/word/2010/wordml" xmlns:w15="http://schemas.microsoft.com/office/word/2012/wordml" xmlns:w16cex="http://schemas.microsoft.com/office/word/2018/wordml/cex" xmlns:w16cid="http://schemas.microsoft.com/office/word/2016/wordml/cid" xmlns:w16="http://schemas.microsoft.com/office/word/2018/wordml" xmlns:w16sdtdh="http://schemas.microsoft.com/office/word/2020/wordml/sdtdatahash" xmlns:w16se="http://schemas.microsoft.com/office/word/2015/wordml/symex" xmlns:wpg="http://schemas.microsoft.com/office/word/2010/wordprocessingGroup" xmlns:wpi="http://schemas.microsoft.com/office/word/2010/wordprocessingInk" xmlns:wne="http://schemas.microsoft.com/office/word/2006/wordml" xmlns:wps="http://schemas.microsoft.com/office/word/2010/wordprocessingShape" mc:Ignorable="w14 w15 w16se w16cid w16 w16cex w16sdtdh wp14">
+<w:hdr xmlns:wpc="http://schemas.microsoft.com/office/word/2010/wordprocessingCanvas" xmlns:cx="http://schemas.microsoft.com/office/drawing/2014/chartex" xmlns:cx1="http://schemas.microsoft.com/office/drawing/2015/9/8/chartex" xmlns:cx2="http://schemas.microsoft.com/office/drawing/2015/10/21/chartex" xmlns:cx3="http://schemas.microsoft.com/office/drawing/2016/5/9/chartex" xmlns:cx4="http://schemas.microsoft.com/office/drawing/2016/5/10/chartex" xmlns:cx5="http://schemas.microsoft.com/office/drawing/2016/5/11/chartex" xmlns:cx6="http://schemas.microsoft.com/office/drawing/2016/5/12/chartex" xmlns:cx7="http://schemas.microsoft.com/office/drawing/2016/5/13/chartex" xmlns:cx8="http://schemas.microsoft.com/office/drawing/2016/5/14/chartex" xmlns:mc="http://schemas.openxmlformats.org/markup-compatibility/2006" xmlns:aink="http://schemas.microsoft.com/office/drawing/2016/ink" xmlns:am3d="http://schemas.microsoft.com/office/drawing/2017/model3d" xmlns:o="urn:schemas-microsoft-com:office:office" xmlns:oel="http://schemas.microsoft.com/office/2019/extlst" xmlns:r="http://schemas.openxmlformats.org/officeDocument/2006/relationships" xmlns:m="http://schemas.openxmlformats.org/officeDocument/2006/math" xmlns:v="urn:schemas-microsoft-com:vml" xmlns:wp14="http://schemas.microsoft.com/office/word/2010/wordprocessingDrawing" xmlns:wp="http://schemas.openxmlformats.org/drawingml/2006/wordprocessingDrawing" xmlns:w10="urn:schemas-microsoft-com:office:word" xmlns:w="http://schemas.openxmlformats.org/wordprocessingml/2006/main" xmlns:w14="http://schemas.microsoft.com/office/word/2010/wordml" xmlns:w15="http://schemas.microsoft.com/office/word/2012/wordml" xmlns:w16cex="http://schemas.microsoft.com/office/word/2018/wordml/cex" xmlns:w16cid="http://schemas.microsoft.com/office/word/2016/wordml/cid" xmlns:w16="http://schemas.microsoft.com/office/word/2018/wordml" xmlns:w16du="http://schemas.microsoft.com/office/word/2023/wordml/word16du" xmlns:w16sdtdh="http://schemas.microsoft.com/office/word/2020/wordml/sdtdatahash" xmlns:w16se="http://schemas.microsoft.com/office/word/2015/wordml/symex" xmlns:wpg="http://schemas.microsoft.com/office/word/2010/wordprocessingGroup" xmlns:wpi="http://schemas.microsoft.com/office/word/2010/wordprocessingInk" xmlns:wne="http://schemas.microsoft.com/office/word/2006/wordml" xmlns:wps="http://schemas.microsoft.com/office/word/2010/wordprocessingShape" mc:Ignorable="w14 w15 w16se w16cid w16 w16cex w16sdtdh wp14">
   <w:p>
     <w:pPr>
       <w:pBdr>
@@ -20279,7 +20230,7 @@
 </file>
 
 <file path=word/numbering.xml><?xml version="1.0" encoding="utf-8"?>
-<w:numbering xmlns:wpc="http://schemas.microsoft.com/office/word/2010/wordprocessingCanvas" xmlns:cx="http://schemas.microsoft.com/office/drawing/2014/chartex" xmlns:cx1="http://schemas.microsoft.com/office/drawing/2015/9/8/chartex" xmlns:cx2="http://schemas.microsoft.com/office/drawing/2015/10/21/chartex" xmlns:cx3="http://schemas.microsoft.com/office/drawing/2016/5/9/chartex" xmlns:cx4="http://schemas.microsoft.com/office/drawing/2016/5/10/chartex" xmlns:cx5="http://schemas.microsoft.com/office/drawing/2016/5/11/chartex" xmlns:cx6="http://schemas.microsoft.com/office/drawing/2016/5/12/chartex" xmlns:cx7="http://schemas.microsoft.com/office/drawing/2016/5/13/chartex" xmlns:cx8="http://schemas.microsoft.com/office/drawing/2016/5/14/chartex" xmlns:mc="http://schemas.openxmlformats.org/markup-compatibility/2006" xmlns:aink="http://schemas.microsoft.com/office/drawing/2016/ink" xmlns:am3d="http://schemas.microsoft.com/office/drawing/2017/model3d" xmlns:o="urn:schemas-microsoft-com:office:office" xmlns:oel="http://schemas.microsoft.com/office/2019/extlst" xmlns:r="http://schemas.openxmlformats.org/officeDocument/2006/relationships" xmlns:m="http://schemas.openxmlformats.org/officeDocument/2006/math" xmlns:v="urn:schemas-microsoft-com:vml" xmlns:wp14="http://schemas.microsoft.com/office/word/2010/wordprocessingDrawing" xmlns:wp="http://schemas.openxmlformats.org/drawingml/2006/wordprocessingDrawing" xmlns:w10="urn:schemas-microsoft-com:office:word" xmlns:w="http://schemas.openxmlformats.org/wordprocessingml/2006/main" xmlns:w14="http://schemas.microsoft.com/office/word/2010/wordml" xmlns:w15="http://schemas.microsoft.com/office/word/2012/wordml" xmlns:w16cex="http://schemas.microsoft.com/office/word/2018/wordml/cex" xmlns:w16cid="http://schemas.microsoft.com/office/word/2016/wordml/cid" xmlns:w16="http://schemas.microsoft.com/office/word/2018/wordml" xmlns:w16sdtdh="http://schemas.microsoft.com/office/word/2020/wordml/sdtdatahash" xmlns:w16se="http://schemas.microsoft.com/office/word/2015/wordml/symex" xmlns:wpg="http://schemas.microsoft.com/office/word/2010/wordprocessingGroup" xmlns:wpi="http://schemas.microsoft.com/office/word/2010/wordprocessingInk" xmlns:wne="http://schemas.microsoft.com/office/word/2006/wordml" xmlns:wps="http://schemas.microsoft.com/office/word/2010/wordprocessingShape" mc:Ignorable="w14 w15 w16se w16cid w16 w16cex w16sdtdh wp14">
+<w:numbering xmlns:wpc="http://schemas.microsoft.com/office/word/2010/wordprocessingCanvas" xmlns:cx="http://schemas.microsoft.com/office/drawing/2014/chartex" xmlns:cx1="http://schemas.microsoft.com/office/drawing/2015/9/8/chartex" xmlns:cx2="http://schemas.microsoft.com/office/drawing/2015/10/21/chartex" xmlns:cx3="http://schemas.microsoft.com/office/drawing/2016/5/9/chartex" xmlns:cx4="http://schemas.microsoft.com/office/drawing/2016/5/10/chartex" xmlns:cx5="http://schemas.microsoft.com/office/drawing/2016/5/11/chartex" xmlns:cx6="http://schemas.microsoft.com/office/drawing/2016/5/12/chartex" xmlns:cx7="http://schemas.microsoft.com/office/drawing/2016/5/13/chartex" xmlns:cx8="http://schemas.microsoft.com/office/drawing/2016/5/14/chartex" xmlns:mc="http://schemas.openxmlformats.org/markup-compatibility/2006" xmlns:aink="http://schemas.microsoft.com/office/drawing/2016/ink" xmlns:am3d="http://schemas.microsoft.com/office/drawing/2017/model3d" xmlns:o="urn:schemas-microsoft-com:office:office" xmlns:oel="http://schemas.microsoft.com/office/2019/extlst" xmlns:r="http://schemas.openxmlformats.org/officeDocument/2006/relationships" xmlns:m="http://schemas.openxmlformats.org/officeDocument/2006/math" xmlns:v="urn:schemas-microsoft-com:vml" xmlns:wp14="http://schemas.microsoft.com/office/word/2010/wordprocessingDrawing" xmlns:wp="http://schemas.openxmlformats.org/drawingml/2006/wordprocessingDrawing" xmlns:w10="urn:schemas-microsoft-com:office:word" xmlns:w="http://schemas.openxmlformats.org/wordprocessingml/2006/main" xmlns:w14="http://schemas.microsoft.com/office/word/2010/wordml" xmlns:w15="http://schemas.microsoft.com/office/word/2012/wordml" xmlns:w16cex="http://schemas.microsoft.com/office/word/2018/wordml/cex" xmlns:w16cid="http://schemas.microsoft.com/office/word/2016/wordml/cid" xmlns:w16="http://schemas.microsoft.com/office/word/2018/wordml" xmlns:w16du="http://schemas.microsoft.com/office/word/2023/wordml/word16du" xmlns:w16sdtdh="http://schemas.microsoft.com/office/word/2020/wordml/sdtdatahash" xmlns:w16se="http://schemas.microsoft.com/office/word/2015/wordml/symex" xmlns:wpg="http://schemas.microsoft.com/office/word/2010/wordprocessingGroup" xmlns:wpi="http://schemas.microsoft.com/office/word/2010/wordprocessingInk" xmlns:wne="http://schemas.microsoft.com/office/word/2006/wordml" xmlns:wps="http://schemas.microsoft.com/office/word/2010/wordprocessingShape" mc:Ignorable="w14 w15 w16se w16cid w16 w16cex w16sdtdh wp14">
   <w:abstractNum w:abstractNumId="0" w15:restartNumberingAfterBreak="0">
     <w:nsid w:val="FFFFFF89"/>
     <w:multiLevelType w:val="singleLevel"/>

</xml_diff>